<commit_message>
modified:   Process Document ADAPT.docx 	new file:   ~$ocess Document ADAPT.docx
</commit_message>
<xml_diff>
--- a/Process Document ADAPT.docx
+++ b/Process Document ADAPT.docx
@@ -16,212 +16,911 @@
             <w:rPr>
               <w:noProof/>
             </w:rPr>
-            <w:pict w14:anchorId="7B24452C">
-              <v:shapetype id="_x0000_t202" coordsize="21600,21600" o:spt="202" path="m,l,21600r21600,l21600,xe">
-                <v:stroke joinstyle="miter"/>
-                <v:path gradientshapeok="t" o:connecttype="rect"/>
-              </v:shapetype>
-              <v:shape id="Text Box 255" o:spid="_x0000_s1032" type="#_x0000_t202" style="position:absolute;margin-left:0;margin-top:0;width:220.3pt;height:21.15pt;z-index:251664384;visibility:visible;mso-wrap-style:square;mso-width-percent:360;mso-height-percent:0;mso-left-percent:455;mso-top-percent:660;mso-wrap-distance-left:9pt;mso-wrap-distance-top:0;mso-wrap-distance-right:9pt;mso-wrap-distance-bottom:0;mso-position-horizontal-relative:page;mso-position-vertical-relative:page;mso-width-percent:360;mso-height-percent:0;mso-left-percent:455;mso-top-percent:660;mso-width-relative:page;mso-height-relative:margin;v-text-anchor:bottom" o:gfxdata="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" filled="f" stroked="f" strokeweight=".5pt">
-                <v:textbox style="mso-fit-shape-to-text:t">
-                  <w:txbxContent>
-                    <w:p>
-                      <w:pPr>
-                        <w:pStyle w:val="NoSpacing"/>
-                        <w:rPr>
-                          <w:noProof/>
-                          <w:color w:val="0E2841" w:themeColor="text2"/>
-                        </w:rPr>
-                      </w:pPr>
-                      <w:sdt>
-                        <w:sdtPr>
-                          <w:rPr>
-                            <w:noProof/>
-                            <w:color w:val="0E2841" w:themeColor="text2"/>
-                          </w:rPr>
-                          <w:alias w:val="Author"/>
-                          <w:id w:val="15524260"/>
-                          <w:dataBinding w:prefixMappings="xmlns:ns0='http://schemas.openxmlformats.org/package/2006/metadata/core-properties' xmlns:ns1='http://purl.org/dc/elements/1.1/'" w:xpath="/ns0:coreProperties[1]/ns1:creator[1]" w:storeItemID="{6C3C8BC8-F283-45AE-878A-BAB7291924A1}"/>
-                          <w:text/>
-                        </w:sdtPr>
-                        <w:sdtContent>
-                          <w:r>
+            <mc:AlternateContent>
+              <mc:Choice Requires="wps">
+                <w:drawing>
+                  <wp:anchor distT="0" distB="0" distL="114300" distR="114300" simplePos="0" relativeHeight="251664384" behindDoc="0" locked="0" layoutInCell="1" allowOverlap="1" wp14:anchorId="7B24452C" wp14:editId="0643CDCA">
+                    <wp:simplePos x="0" y="0"/>
+                    <mc:AlternateContent>
+                      <mc:Choice Requires="wp14">
+                        <wp:positionH relativeFrom="page">
+                          <wp14:pctPosHOffset>45500</wp14:pctPosHOffset>
+                        </wp:positionH>
+                      </mc:Choice>
+                      <mc:Fallback>
+                        <wp:positionH relativeFrom="page">
+                          <wp:posOffset>3439795</wp:posOffset>
+                        </wp:positionH>
+                      </mc:Fallback>
+                    </mc:AlternateContent>
+                    <mc:AlternateContent>
+                      <mc:Choice Requires="wp14">
+                        <wp:positionV relativeFrom="page">
+                          <wp14:pctPosVOffset>66000</wp14:pctPosVOffset>
+                        </wp:positionV>
+                      </mc:Choice>
+                      <mc:Fallback>
+                        <wp:positionV relativeFrom="page">
+                          <wp:posOffset>7056755</wp:posOffset>
+                        </wp:positionV>
+                      </mc:Fallback>
+                    </mc:AlternateContent>
+                    <wp:extent cx="2719070" cy="262255"/>
+                    <wp:effectExtent l="0" t="0" r="0" b="0"/>
+                    <wp:wrapSquare wrapText="bothSides"/>
+                    <wp:docPr id="1521824990" name="Text Box 11"/>
+                    <wp:cNvGraphicFramePr>
+                      <a:graphicFrameLocks xmlns:a="http://schemas.openxmlformats.org/drawingml/2006/main"/>
+                    </wp:cNvGraphicFramePr>
+                    <a:graphic xmlns:a="http://schemas.openxmlformats.org/drawingml/2006/main">
+                      <a:graphicData uri="http://schemas.microsoft.com/office/word/2010/wordprocessingShape">
+                        <wps:wsp>
+                          <wps:cNvSpPr txBox="1">
+                            <a:spLocks/>
+                          </wps:cNvSpPr>
+                          <wps:spPr>
+                            <a:xfrm>
+                              <a:off x="0" y="0"/>
+                              <a:ext cx="2719070" cy="262255"/>
+                            </a:xfrm>
+                            <a:prstGeom prst="rect">
+                              <a:avLst/>
+                            </a:prstGeom>
+                            <a:noFill/>
+                            <a:ln w="6350">
+                              <a:noFill/>
+                            </a:ln>
+                            <a:effectLst/>
+                          </wps:spPr>
+                          <wps:txbx>
+                            <w:txbxContent>
+                              <w:p>
+                                <w:pPr>
+                                  <w:pStyle w:val="NoSpacing"/>
+                                  <w:rPr>
+                                    <w:noProof/>
+                                    <w:color w:val="0E2841" w:themeColor="text2"/>
+                                  </w:rPr>
+                                </w:pPr>
+                                <w:sdt>
+                                  <w:sdtPr>
+                                    <w:rPr>
+                                      <w:noProof/>
+                                      <w:color w:val="0E2841" w:themeColor="text2"/>
+                                    </w:rPr>
+                                    <w:alias w:val="Author"/>
+                                    <w:id w:val="15524260"/>
+                                    <w:dataBinding w:prefixMappings="xmlns:ns0='http://schemas.openxmlformats.org/package/2006/metadata/core-properties' xmlns:ns1='http://purl.org/dc/elements/1.1/'" w:xpath="/ns0:coreProperties[1]/ns1:creator[1]" w:storeItemID="{6C3C8BC8-F283-45AE-878A-BAB7291924A1}"/>
+                                    <w:text/>
+                                  </w:sdtPr>
+                                  <w:sdtContent>
+                                    <w:r>
+                                      <w:rPr>
+                                        <w:noProof/>
+                                        <w:color w:val="0E2841" w:themeColor="text2"/>
+                                      </w:rPr>
+                                      <w:t>Alan Ritlhabile Chauke</w:t>
+                                    </w:r>
+                                  </w:sdtContent>
+                                </w:sdt>
+                              </w:p>
+                            </w:txbxContent>
+                          </wps:txbx>
+                          <wps:bodyPr rot="0" spcFirstLastPara="0" vertOverflow="overflow" horzOverflow="overflow" vert="horz" wrap="square" lIns="91440" tIns="45720" rIns="91440" bIns="45720" numCol="1" spcCol="0" rtlCol="0" fromWordArt="0" anchor="b" anchorCtr="0" forceAA="0" compatLnSpc="1">
+                            <a:prstTxWarp prst="textNoShape">
+                              <a:avLst/>
+                            </a:prstTxWarp>
+                            <a:spAutoFit/>
+                          </wps:bodyPr>
+                        </wps:wsp>
+                      </a:graphicData>
+                    </a:graphic>
+                    <wp14:sizeRelH relativeFrom="page">
+                      <wp14:pctWidth>36000</wp14:pctWidth>
+                    </wp14:sizeRelH>
+                    <wp14:sizeRelV relativeFrom="margin">
+                      <wp14:pctHeight>0</wp14:pctHeight>
+                    </wp14:sizeRelV>
+                  </wp:anchor>
+                </w:drawing>
+              </mc:Choice>
+              <mc:Fallback>
+                <w:pict>
+                  <v:shapetype w14:anchorId="7B24452C" id="_x0000_t202" coordsize="21600,21600" o:spt="202" path="m,l,21600r21600,l21600,xe">
+                    <v:stroke joinstyle="miter"/>
+                    <v:path gradientshapeok="t" o:connecttype="rect"/>
+                  </v:shapetype>
+                  <v:shape id="Text Box 11" o:spid="_x0000_s1026" type="#_x0000_t202" style="position:absolute;margin-left:0;margin-top:0;width:214.1pt;height:20.65pt;z-index:251664384;visibility:visible;mso-wrap-style:square;mso-width-percent:360;mso-height-percent:0;mso-left-percent:455;mso-top-percent:660;mso-wrap-distance-left:9pt;mso-wrap-distance-top:0;mso-wrap-distance-right:9pt;mso-wrap-distance-bottom:0;mso-position-horizontal-relative:page;mso-position-vertical-relative:page;mso-width-percent:360;mso-height-percent:0;mso-left-percent:455;mso-top-percent:660;mso-width-relative:page;mso-height-relative:margin;v-text-anchor:bottom" o:gfxdata="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" filled="f" stroked="f" strokeweight=".5pt">
+                    <v:textbox style="mso-fit-shape-to-text:t">
+                      <w:txbxContent>
+                        <w:p>
+                          <w:pPr>
+                            <w:pStyle w:val="NoSpacing"/>
                             <w:rPr>
                               <w:noProof/>
                               <w:color w:val="0E2841" w:themeColor="text2"/>
                             </w:rPr>
-                            <w:t>Alan Ritlhabile Chauke</w:t>
-                          </w:r>
-                        </w:sdtContent>
-                      </w:sdt>
-                    </w:p>
-                  </w:txbxContent>
-                </v:textbox>
-                <w10:wrap type="square" anchorx="page" anchory="page"/>
-              </v:shape>
-            </w:pict>
+                          </w:pPr>
+                          <w:sdt>
+                            <w:sdtPr>
+                              <w:rPr>
+                                <w:noProof/>
+                                <w:color w:val="0E2841" w:themeColor="text2"/>
+                              </w:rPr>
+                              <w:alias w:val="Author"/>
+                              <w:id w:val="15524260"/>
+                              <w:dataBinding w:prefixMappings="xmlns:ns0='http://schemas.openxmlformats.org/package/2006/metadata/core-properties' xmlns:ns1='http://purl.org/dc/elements/1.1/'" w:xpath="/ns0:coreProperties[1]/ns1:creator[1]" w:storeItemID="{6C3C8BC8-F283-45AE-878A-BAB7291924A1}"/>
+                              <w:text/>
+                            </w:sdtPr>
+                            <w:sdtContent>
+                              <w:r>
+                                <w:rPr>
+                                  <w:noProof/>
+                                  <w:color w:val="0E2841" w:themeColor="text2"/>
+                                </w:rPr>
+                                <w:t>Alan Ritlhabile Chauke</w:t>
+                              </w:r>
+                            </w:sdtContent>
+                          </w:sdt>
+                        </w:p>
+                      </w:txbxContent>
+                    </v:textbox>
+                    <w10:wrap type="square" anchorx="page" anchory="page"/>
+                  </v:shape>
+                </w:pict>
+              </mc:Fallback>
+            </mc:AlternateContent>
           </w:r>
           <w:r>
             <w:rPr>
               <w:noProof/>
             </w:rPr>
-            <w:pict w14:anchorId="68FEA724">
-              <v:rect id="Rectangle 257" o:spid="_x0000_s1031" style="position:absolute;margin-left:0;margin-top:0;width:581.4pt;height:752.4pt;z-index:-251653120;visibility:visible;mso-wrap-style:square;mso-width-percent:950;mso-height-percent:950;mso-wrap-distance-left:9pt;mso-wrap-distance-top:0;mso-wrap-distance-right:9pt;mso-wrap-distance-bottom:0;mso-position-horizontal:center;mso-position-horizontal-relative:page;mso-position-vertical:center;mso-position-vertical-relative:page;mso-width-percent:950;mso-height-percent:950;mso-width-relative:page;mso-height-relative:page;v-text-anchor:middle" o:gfxdata="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" fillcolor="#c1e4f5 [660]" stroked="f" strokeweight="1pt">
-                <v:fill color2="#45b0e1 [1940]" rotate="t" focus="100%" type="gradient">
-                  <o:fill v:ext="view" type="gradientUnscaled"/>
-                </v:fill>
-                <v:textbox inset="21.6pt,,21.6pt">
-                  <w:txbxContent>
-                    <w:p/>
-                  </w:txbxContent>
-                </v:textbox>
-                <w10:wrap anchorx="page" anchory="page"/>
-              </v:rect>
-            </w:pict>
+            <mc:AlternateContent>
+              <mc:Choice Requires="wps">
+                <w:drawing>
+                  <wp:anchor distT="0" distB="0" distL="114300" distR="114300" simplePos="0" relativeHeight="251663360" behindDoc="1" locked="0" layoutInCell="1" allowOverlap="1" wp14:anchorId="68FEA724" wp14:editId="17E4F2D3">
+                    <wp:simplePos x="0" y="0"/>
+                    <wp:positionH relativeFrom="page">
+                      <wp:align>center</wp:align>
+                    </wp:positionH>
+                    <wp:positionV relativeFrom="page">
+                      <wp:align>center</wp:align>
+                    </wp:positionV>
+                    <wp:extent cx="7182485" cy="10157460"/>
+                    <wp:effectExtent l="0" t="0" r="0" b="0"/>
+                    <wp:wrapNone/>
+                    <wp:docPr id="624700471" name="Rectangle 9"/>
+                    <wp:cNvGraphicFramePr>
+                      <a:graphicFrameLocks xmlns:a="http://schemas.openxmlformats.org/drawingml/2006/main"/>
+                    </wp:cNvGraphicFramePr>
+                    <a:graphic xmlns:a="http://schemas.openxmlformats.org/drawingml/2006/main">
+                      <a:graphicData uri="http://schemas.microsoft.com/office/word/2010/wordprocessingShape">
+                        <wps:wsp>
+                          <wps:cNvSpPr>
+                            <a:spLocks/>
+                          </wps:cNvSpPr>
+                          <wps:spPr>
+                            <a:xfrm>
+                              <a:off x="0" y="0"/>
+                              <a:ext cx="7182485" cy="10157460"/>
+                            </a:xfrm>
+                            <a:prstGeom prst="rect">
+                              <a:avLst/>
+                            </a:prstGeom>
+                            <a:gradFill>
+                              <a:gsLst>
+                                <a:gs pos="0">
+                                  <a:schemeClr val="accent1">
+                                    <a:lumMod val="20000"/>
+                                    <a:lumOff val="80000"/>
+                                  </a:schemeClr>
+                                </a:gs>
+                                <a:gs pos="100000">
+                                  <a:schemeClr val="accent1">
+                                    <a:lumMod val="60000"/>
+                                    <a:lumOff val="40000"/>
+                                  </a:schemeClr>
+                                </a:gs>
+                              </a:gsLst>
+                            </a:gradFill>
+                            <a:ln>
+                              <a:noFill/>
+                            </a:ln>
+                          </wps:spPr>
+                          <wps:style>
+                            <a:lnRef idx="2">
+                              <a:schemeClr val="accent1">
+                                <a:shade val="50000"/>
+                              </a:schemeClr>
+                            </a:lnRef>
+                            <a:fillRef idx="1003">
+                              <a:schemeClr val="lt2"/>
+                            </a:fillRef>
+                            <a:effectRef idx="0">
+                              <a:schemeClr val="accent1"/>
+                            </a:effectRef>
+                            <a:fontRef idx="minor">
+                              <a:schemeClr val="lt1"/>
+                            </a:fontRef>
+                          </wps:style>
+                          <wps:txbx>
+                            <w:txbxContent>
+                              <w:p/>
+                            </w:txbxContent>
+                          </wps:txbx>
+                          <wps:bodyPr rot="0" spcFirstLastPara="0" vertOverflow="overflow" horzOverflow="overflow" vert="horz" wrap="square" lIns="274320" tIns="45720" rIns="274320" bIns="45720" numCol="1" spcCol="0" rtlCol="0" fromWordArt="0" anchor="ctr" anchorCtr="0" forceAA="0" compatLnSpc="1">
+                            <a:prstTxWarp prst="textNoShape">
+                              <a:avLst/>
+                            </a:prstTxWarp>
+                            <a:noAutofit/>
+                          </wps:bodyPr>
+                        </wps:wsp>
+                      </a:graphicData>
+                    </a:graphic>
+                    <wp14:sizeRelH relativeFrom="page">
+                      <wp14:pctWidth>95000</wp14:pctWidth>
+                    </wp14:sizeRelH>
+                    <wp14:sizeRelV relativeFrom="page">
+                      <wp14:pctHeight>95000</wp14:pctHeight>
+                    </wp14:sizeRelV>
+                  </wp:anchor>
+                </w:drawing>
+              </mc:Choice>
+              <mc:Fallback>
+                <w:pict>
+                  <v:rect w14:anchorId="68FEA724" id="Rectangle 9" o:spid="_x0000_s1027" style="position:absolute;margin-left:0;margin-top:0;width:565.55pt;height:799.8pt;z-index:-251653120;visibility:visible;mso-wrap-style:square;mso-width-percent:950;mso-height-percent:950;mso-wrap-distance-left:9pt;mso-wrap-distance-top:0;mso-wrap-distance-right:9pt;mso-wrap-distance-bottom:0;mso-position-horizontal:center;mso-position-horizontal-relative:page;mso-position-vertical:center;mso-position-vertical-relative:page;mso-width-percent:950;mso-height-percent:950;mso-width-relative:page;mso-height-relative:page;v-text-anchor:middle" o:gfxdata="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" fillcolor="#c1e4f5 [660]" stroked="f" strokeweight="1pt">
+                    <v:fill color2="#45b0e1 [1940]" rotate="t" focus="100%" type="gradient">
+                      <o:fill v:ext="view" type="gradientUnscaled"/>
+                    </v:fill>
+                    <v:textbox inset="21.6pt,,21.6pt">
+                      <w:txbxContent>
+                        <w:p/>
+                      </w:txbxContent>
+                    </v:textbox>
+                    <w10:wrap anchorx="page" anchory="page"/>
+                  </v:rect>
+                </w:pict>
+              </mc:Fallback>
+            </mc:AlternateContent>
           </w:r>
           <w:r>
             <w:rPr>
               <w:noProof/>
             </w:rPr>
-            <w:pict w14:anchorId="57ACF174">
-              <v:rect id="Rectangle 259" o:spid="_x0000_s1030" style="position:absolute;margin-left:0;margin-top:0;width:226.45pt;height:237.6pt;z-index:251660288;visibility:visible;mso-wrap-style:square;mso-width-percent:370;mso-height-percent:300;mso-left-percent:455;mso-top-percent:25;mso-wrap-distance-left:9pt;mso-wrap-distance-top:0;mso-wrap-distance-right:9pt;mso-wrap-distance-bottom:0;mso-position-horizontal-relative:page;mso-position-vertical-relative:page;mso-width-percent:370;mso-height-percent:300;mso-left-percent:455;mso-top-percent:25;mso-width-relative:page;mso-height-relative:page;v-text-anchor:bottom" o:gfxdata="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" fillcolor="#0e2841 [3215]" stroked="f" strokeweight="1pt">
-                <v:textbox inset="14.4pt,14.4pt,14.4pt,28.8pt">
-                  <w:txbxContent>
-                    <w:p>
-                      <w:pPr>
-                        <w:spacing w:before="240"/>
-                        <w:jc w:val="center"/>
-                        <w:rPr>
-                          <w:color w:val="FFFFFF" w:themeColor="background1"/>
-                        </w:rPr>
-                      </w:pPr>
-                      <w:sdt>
-                        <w:sdtPr>
-                          <w:rPr>
-                            <w:noProof/>
-                          </w:rPr>
-                          <w:alias w:val="Abstract"/>
-                          <w:id w:val="8276291"/>
-                          <w:dataBinding w:prefixMappings="xmlns:ns0='http://schemas.microsoft.com/office/2006/coverPageProps'" w:xpath="/ns0:CoverPageProperties[1]/ns0:Abstract[1]" w:storeItemID="{55AF091B-3C7A-41E3-B477-F2FDAA23CFDA}"/>
-                          <w:text/>
-                        </w:sdtPr>
-                        <w:sdtContent>
-                          <w:r>
+            <mc:AlternateContent>
+              <mc:Choice Requires="wps">
+                <w:drawing>
+                  <wp:anchor distT="0" distB="0" distL="114300" distR="114300" simplePos="0" relativeHeight="251660288" behindDoc="0" locked="0" layoutInCell="1" allowOverlap="1" wp14:anchorId="57ACF174" wp14:editId="27ACFEEC">
+                    <wp:simplePos x="0" y="0"/>
+                    <mc:AlternateContent>
+                      <mc:Choice Requires="wp14">
+                        <wp:positionH relativeFrom="page">
+                          <wp14:pctPosHOffset>45500</wp14:pctPosHOffset>
+                        </wp:positionH>
+                      </mc:Choice>
+                      <mc:Fallback>
+                        <wp:positionH relativeFrom="page">
+                          <wp:posOffset>3439795</wp:posOffset>
+                        </wp:positionH>
+                      </mc:Fallback>
+                    </mc:AlternateContent>
+                    <mc:AlternateContent>
+                      <mc:Choice Requires="wp14">
+                        <wp:positionV relativeFrom="page">
+                          <wp14:pctPosVOffset>2500</wp14:pctPosVOffset>
+                        </wp:positionV>
+                      </mc:Choice>
+                      <mc:Fallback>
+                        <wp:positionV relativeFrom="page">
+                          <wp:posOffset>266700</wp:posOffset>
+                        </wp:positionV>
+                      </mc:Fallback>
+                    </mc:AlternateContent>
+                    <wp:extent cx="2796540" cy="3205480"/>
+                    <wp:effectExtent l="0" t="0" r="0" b="0"/>
+                    <wp:wrapNone/>
+                    <wp:docPr id="819325116" name="Rectangle 7"/>
+                    <wp:cNvGraphicFramePr>
+                      <a:graphicFrameLocks xmlns:a="http://schemas.openxmlformats.org/drawingml/2006/main"/>
+                    </wp:cNvGraphicFramePr>
+                    <a:graphic xmlns:a="http://schemas.openxmlformats.org/drawingml/2006/main">
+                      <a:graphicData uri="http://schemas.microsoft.com/office/word/2010/wordprocessingShape">
+                        <wps:wsp>
+                          <wps:cNvSpPr>
+                            <a:spLocks/>
+                          </wps:cNvSpPr>
+                          <wps:spPr>
+                            <a:xfrm>
+                              <a:off x="0" y="0"/>
+                              <a:ext cx="2796540" cy="3205480"/>
+                            </a:xfrm>
+                            <a:prstGeom prst="rect">
+                              <a:avLst/>
+                            </a:prstGeom>
+                            <a:solidFill>
+                              <a:schemeClr val="tx2"/>
+                            </a:solidFill>
+                            <a:ln>
+                              <a:noFill/>
+                            </a:ln>
+                          </wps:spPr>
+                          <wps:style>
+                            <a:lnRef idx="2">
+                              <a:schemeClr val="accent1">
+                                <a:shade val="50000"/>
+                              </a:schemeClr>
+                            </a:lnRef>
+                            <a:fillRef idx="1">
+                              <a:schemeClr val="accent1"/>
+                            </a:fillRef>
+                            <a:effectRef idx="0">
+                              <a:schemeClr val="accent1"/>
+                            </a:effectRef>
+                            <a:fontRef idx="minor">
+                              <a:schemeClr val="lt1"/>
+                            </a:fontRef>
+                          </wps:style>
+                          <wps:txbx>
+                            <w:txbxContent>
+                              <w:p>
+                                <w:pPr>
+                                  <w:spacing w:before="240"/>
+                                  <w:jc w:val="center"/>
+                                  <w:rPr>
+                                    <w:color w:val="FFFFFF" w:themeColor="background1"/>
+                                  </w:rPr>
+                                </w:pPr>
+                                <w:sdt>
+                                  <w:sdtPr>
+                                    <w:rPr>
+                                      <w:noProof/>
+                                    </w:rPr>
+                                    <w:alias w:val="Abstract"/>
+                                    <w:id w:val="8276291"/>
+                                    <w:dataBinding w:prefixMappings="xmlns:ns0='http://schemas.microsoft.com/office/2006/coverPageProps'" w:xpath="/ns0:CoverPageProperties[1]/ns0:Abstract[1]" w:storeItemID="{55AF091B-3C7A-41E3-B477-F2FDAA23CFDA}"/>
+                                    <w:text/>
+                                  </w:sdtPr>
+                                  <w:sdtContent>
+                                    <w:r>
+                                      <w:rPr>
+                                        <w:noProof/>
+                                      </w:rPr>
+                                      <w:drawing>
+                                        <wp:inline distT="0" distB="0" distL="0" distR="0" wp14:anchorId="46346EC6" wp14:editId="4759A051">
+                                          <wp:extent cx="2430780" cy="2279015"/>
+                                          <wp:effectExtent l="0" t="0" r="0" b="0"/>
+                                          <wp:docPr id="1009857599" name="Picture 2"/>
+                                          <wp:cNvGraphicFramePr>
+                                            <a:graphicFrameLocks xmlns:a="http://schemas.openxmlformats.org/drawingml/2006/main" noChangeAspect="1"/>
+                                          </wp:cNvGraphicFramePr>
+                                          <a:graphic xmlns:a="http://schemas.openxmlformats.org/drawingml/2006/main">
+                                            <a:graphicData uri="http://schemas.openxmlformats.org/drawingml/2006/picture">
+                                              <pic:pic xmlns:pic="http://schemas.openxmlformats.org/drawingml/2006/picture">
+                                                <pic:nvPicPr>
+                                                  <pic:cNvPr id="0" name="Picture 3"/>
+                                                  <pic:cNvPicPr>
+                                                    <a:picLocks noChangeAspect="1" noChangeArrowheads="1"/>
+                                                  </pic:cNvPicPr>
+                                                </pic:nvPicPr>
+                                                <pic:blipFill>
+                                                  <a:blip r:embed="rId5">
+                                                    <a:extLst>
+                                                      <a:ext uri="{28A0092B-C50C-407E-A947-70E740481C1C}">
+                                                        <a14:useLocalDpi xmlns:a14="http://schemas.microsoft.com/office/drawing/2010/main" val="0"/>
+                                                      </a:ext>
+                                                    </a:extLst>
+                                                  </a:blip>
+                                                  <a:srcRect/>
+                                                  <a:stretch>
+                                                    <a:fillRect/>
+                                                  </a:stretch>
+                                                </pic:blipFill>
+                                                <pic:spPr bwMode="auto">
+                                                  <a:xfrm>
+                                                    <a:off x="0" y="0"/>
+                                                    <a:ext cx="2430780" cy="2279015"/>
+                                                  </a:xfrm>
+                                                  <a:prstGeom prst="rect">
+                                                    <a:avLst/>
+                                                  </a:prstGeom>
+                                                  <a:noFill/>
+                                                  <a:ln>
+                                                    <a:noFill/>
+                                                  </a:ln>
+                                                </pic:spPr>
+                                              </pic:pic>
+                                            </a:graphicData>
+                                          </a:graphic>
+                                        </wp:inline>
+                                      </w:drawing>
+                                    </w:r>
+                                  </w:sdtContent>
+                                </w:sdt>
+                              </w:p>
+                            </w:txbxContent>
+                          </wps:txbx>
+                          <wps:bodyPr rot="0" spcFirstLastPara="0" vertOverflow="overflow" horzOverflow="overflow" vert="horz" wrap="square" lIns="182880" tIns="182880" rIns="182880" bIns="365760" numCol="1" spcCol="0" rtlCol="0" fromWordArt="0" anchor="b" anchorCtr="0" forceAA="0" compatLnSpc="1">
+                            <a:prstTxWarp prst="textNoShape">
+                              <a:avLst/>
+                            </a:prstTxWarp>
+                            <a:noAutofit/>
+                          </wps:bodyPr>
+                        </wps:wsp>
+                      </a:graphicData>
+                    </a:graphic>
+                    <wp14:sizeRelH relativeFrom="page">
+                      <wp14:pctWidth>37000</wp14:pctWidth>
+                    </wp14:sizeRelH>
+                    <wp14:sizeRelV relativeFrom="page">
+                      <wp14:pctHeight>30000</wp14:pctHeight>
+                    </wp14:sizeRelV>
+                  </wp:anchor>
+                </w:drawing>
+              </mc:Choice>
+              <mc:Fallback>
+                <w:pict>
+                  <v:rect w14:anchorId="57ACF174" id="Rectangle 7" o:spid="_x0000_s1028" style="position:absolute;margin-left:0;margin-top:0;width:220.2pt;height:252.4pt;z-index:251660288;visibility:visible;mso-wrap-style:square;mso-width-percent:370;mso-height-percent:300;mso-left-percent:455;mso-top-percent:25;mso-wrap-distance-left:9pt;mso-wrap-distance-top:0;mso-wrap-distance-right:9pt;mso-wrap-distance-bottom:0;mso-position-horizontal-relative:page;mso-position-vertical-relative:page;mso-width-percent:370;mso-height-percent:300;mso-left-percent:455;mso-top-percent:25;mso-width-relative:page;mso-height-relative:page;v-text-anchor:bottom" o:gfxdata="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" fillcolor="#0e2841 [3215]" stroked="f" strokeweight="1pt">
+                    <v:textbox inset="14.4pt,14.4pt,14.4pt,28.8pt">
+                      <w:txbxContent>
+                        <w:p>
+                          <w:pPr>
+                            <w:spacing w:before="240"/>
+                            <w:jc w:val="center"/>
                             <w:rPr>
-                              <w:noProof/>
+                              <w:color w:val="FFFFFF" w:themeColor="background1"/>
                             </w:rPr>
-                            <w:drawing>
-                              <wp:inline distT="0" distB="0" distL="0" distR="0" wp14:anchorId="46346EC6" wp14:editId="4759A051">
-                                <wp:extent cx="2430780" cy="2279015"/>
-                                <wp:effectExtent l="0" t="0" r="0" b="0"/>
-                                <wp:docPr id="1009857599" name="Picture 2"/>
-                                <wp:cNvGraphicFramePr>
-                                  <a:graphicFrameLocks xmlns:a="http://schemas.openxmlformats.org/drawingml/2006/main" noChangeAspect="1"/>
-                                </wp:cNvGraphicFramePr>
-                                <a:graphic xmlns:a="http://schemas.openxmlformats.org/drawingml/2006/main">
-                                  <a:graphicData uri="http://schemas.openxmlformats.org/drawingml/2006/picture">
-                                    <pic:pic xmlns:pic="http://schemas.openxmlformats.org/drawingml/2006/picture">
-                                      <pic:nvPicPr>
-                                        <pic:cNvPr id="0" name="Picture 3"/>
-                                        <pic:cNvPicPr>
-                                          <a:picLocks noChangeAspect="1" noChangeArrowheads="1"/>
-                                        </pic:cNvPicPr>
-                                      </pic:nvPicPr>
-                                      <pic:blipFill>
-                                        <a:blip r:embed="rId5">
-                                          <a:extLst>
-                                            <a:ext uri="{28A0092B-C50C-407E-A947-70E740481C1C}">
-                                              <a14:useLocalDpi xmlns:a14="http://schemas.microsoft.com/office/drawing/2010/main" val="0"/>
-                                            </a:ext>
-                                          </a:extLst>
-                                        </a:blip>
-                                        <a:srcRect/>
-                                        <a:stretch>
-                                          <a:fillRect/>
-                                        </a:stretch>
-                                      </pic:blipFill>
-                                      <pic:spPr bwMode="auto">
-                                        <a:xfrm>
-                                          <a:off x="0" y="0"/>
-                                          <a:ext cx="2430780" cy="2279015"/>
-                                        </a:xfrm>
-                                        <a:prstGeom prst="rect">
-                                          <a:avLst/>
-                                        </a:prstGeom>
-                                        <a:noFill/>
-                                        <a:ln>
-                                          <a:noFill/>
-                                        </a:ln>
-                                      </pic:spPr>
-                                    </pic:pic>
-                                  </a:graphicData>
-                                </a:graphic>
-                              </wp:inline>
-                            </w:drawing>
-                          </w:r>
-                        </w:sdtContent>
-                      </w:sdt>
-                    </w:p>
-                  </w:txbxContent>
-                </v:textbox>
-                <w10:wrap anchorx="page" anchory="page"/>
-              </v:rect>
-            </w:pict>
+                          </w:pPr>
+                          <w:sdt>
+                            <w:sdtPr>
+                              <w:rPr>
+                                <w:noProof/>
+                              </w:rPr>
+                              <w:alias w:val="Abstract"/>
+                              <w:id w:val="8276291"/>
+                              <w:dataBinding w:prefixMappings="xmlns:ns0='http://schemas.microsoft.com/office/2006/coverPageProps'" w:xpath="/ns0:CoverPageProperties[1]/ns0:Abstract[1]" w:storeItemID="{55AF091B-3C7A-41E3-B477-F2FDAA23CFDA}"/>
+                              <w:text/>
+                            </w:sdtPr>
+                            <w:sdtContent>
+                              <w:r>
+                                <w:rPr>
+                                  <w:noProof/>
+                                </w:rPr>
+                                <w:drawing>
+                                  <wp:inline distT="0" distB="0" distL="0" distR="0" wp14:anchorId="46346EC6" wp14:editId="4759A051">
+                                    <wp:extent cx="2430780" cy="2279015"/>
+                                    <wp:effectExtent l="0" t="0" r="0" b="0"/>
+                                    <wp:docPr id="1009857599" name="Picture 2"/>
+                                    <wp:cNvGraphicFramePr>
+                                      <a:graphicFrameLocks xmlns:a="http://schemas.openxmlformats.org/drawingml/2006/main" noChangeAspect="1"/>
+                                    </wp:cNvGraphicFramePr>
+                                    <a:graphic xmlns:a="http://schemas.openxmlformats.org/drawingml/2006/main">
+                                      <a:graphicData uri="http://schemas.openxmlformats.org/drawingml/2006/picture">
+                                        <pic:pic xmlns:pic="http://schemas.openxmlformats.org/drawingml/2006/picture">
+                                          <pic:nvPicPr>
+                                            <pic:cNvPr id="0" name="Picture 3"/>
+                                            <pic:cNvPicPr>
+                                              <a:picLocks noChangeAspect="1" noChangeArrowheads="1"/>
+                                            </pic:cNvPicPr>
+                                          </pic:nvPicPr>
+                                          <pic:blipFill>
+                                            <a:blip r:embed="rId5">
+                                              <a:extLst>
+                                                <a:ext uri="{28A0092B-C50C-407E-A947-70E740481C1C}">
+                                                  <a14:useLocalDpi xmlns:a14="http://schemas.microsoft.com/office/drawing/2010/main" val="0"/>
+                                                </a:ext>
+                                              </a:extLst>
+                                            </a:blip>
+                                            <a:srcRect/>
+                                            <a:stretch>
+                                              <a:fillRect/>
+                                            </a:stretch>
+                                          </pic:blipFill>
+                                          <pic:spPr bwMode="auto">
+                                            <a:xfrm>
+                                              <a:off x="0" y="0"/>
+                                              <a:ext cx="2430780" cy="2279015"/>
+                                            </a:xfrm>
+                                            <a:prstGeom prst="rect">
+                                              <a:avLst/>
+                                            </a:prstGeom>
+                                            <a:noFill/>
+                                            <a:ln>
+                                              <a:noFill/>
+                                            </a:ln>
+                                          </pic:spPr>
+                                        </pic:pic>
+                                      </a:graphicData>
+                                    </a:graphic>
+                                  </wp:inline>
+                                </w:drawing>
+                              </w:r>
+                            </w:sdtContent>
+                          </w:sdt>
+                        </w:p>
+                      </w:txbxContent>
+                    </v:textbox>
+                    <w10:wrap anchorx="page" anchory="page"/>
+                  </v:rect>
+                </w:pict>
+              </mc:Fallback>
+            </mc:AlternateContent>
           </w:r>
           <w:r>
             <w:rPr>
               <w:noProof/>
             </w:rPr>
-            <w:pict w14:anchorId="564523C0">
-              <v:rect id="Rectangle 261" o:spid="_x0000_s1029" style="position:absolute;margin-left:0;margin-top:0;width:244.8pt;height:554.4pt;z-index:251659264;visibility:visible;mso-wrap-style:square;mso-width-percent:400;mso-height-percent:700;mso-left-percent:440;mso-top-percent:25;mso-wrap-distance-left:9pt;mso-wrap-distance-top:0;mso-wrap-distance-right:9pt;mso-wrap-distance-bottom:0;mso-position-horizontal-relative:page;mso-position-vertical-relative:page;mso-width-percent:400;mso-height-percent:700;mso-left-percent:440;mso-top-percent:25;mso-width-relative:page;mso-height-relative:page;v-text-anchor:middle" o:gfxdata="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" fillcolor="white [3212]" strokecolor="#737373 [1614]" strokeweight="1.25pt">
-                <w10:wrap anchorx="page" anchory="page"/>
-              </v:rect>
-            </w:pict>
+            <mc:AlternateContent>
+              <mc:Choice Requires="wps">
+                <w:drawing>
+                  <wp:anchor distT="0" distB="0" distL="114300" distR="114300" simplePos="0" relativeHeight="251659264" behindDoc="0" locked="0" layoutInCell="1" allowOverlap="1" wp14:anchorId="564523C0" wp14:editId="2106BEB4">
+                    <wp:simplePos x="0" y="0"/>
+                    <mc:AlternateContent>
+                      <mc:Choice Requires="wp14">
+                        <wp:positionH relativeFrom="page">
+                          <wp14:pctPosHOffset>44000</wp14:pctPosHOffset>
+                        </wp:positionH>
+                      </mc:Choice>
+                      <mc:Fallback>
+                        <wp:positionH relativeFrom="page">
+                          <wp:posOffset>3326130</wp:posOffset>
+                        </wp:positionH>
+                      </mc:Fallback>
+                    </mc:AlternateContent>
+                    <mc:AlternateContent>
+                      <mc:Choice Requires="wp14">
+                        <wp:positionV relativeFrom="page">
+                          <wp14:pctPosVOffset>2500</wp14:pctPosVOffset>
+                        </wp:positionV>
+                      </mc:Choice>
+                      <mc:Fallback>
+                        <wp:positionV relativeFrom="page">
+                          <wp:posOffset>266700</wp:posOffset>
+                        </wp:positionV>
+                      </mc:Fallback>
+                    </mc:AlternateContent>
+                    <wp:extent cx="2999105" cy="7458075"/>
+                    <wp:effectExtent l="0" t="0" r="5080" b="1905"/>
+                    <wp:wrapNone/>
+                    <wp:docPr id="1152577202" name="Rectangle 5"/>
+                    <wp:cNvGraphicFramePr>
+                      <a:graphicFrameLocks xmlns:a="http://schemas.openxmlformats.org/drawingml/2006/main"/>
+                    </wp:cNvGraphicFramePr>
+                    <a:graphic xmlns:a="http://schemas.openxmlformats.org/drawingml/2006/main">
+                      <a:graphicData uri="http://schemas.microsoft.com/office/word/2010/wordprocessingShape">
+                        <wps:wsp>
+                          <wps:cNvSpPr>
+                            <a:spLocks/>
+                          </wps:cNvSpPr>
+                          <wps:spPr>
+                            <a:xfrm>
+                              <a:off x="0" y="0"/>
+                              <a:ext cx="2999105" cy="7458075"/>
+                            </a:xfrm>
+                            <a:prstGeom prst="rect">
+                              <a:avLst/>
+                            </a:prstGeom>
+                            <a:solidFill>
+                              <a:schemeClr val="bg1"/>
+                            </a:solidFill>
+                            <a:ln w="15875">
+                              <a:solidFill>
+                                <a:schemeClr val="bg2">
+                                  <a:lumMod val="50000"/>
+                                </a:schemeClr>
+                              </a:solidFill>
+                            </a:ln>
+                          </wps:spPr>
+                          <wps:style>
+                            <a:lnRef idx="2">
+                              <a:schemeClr val="accent1">
+                                <a:shade val="50000"/>
+                              </a:schemeClr>
+                            </a:lnRef>
+                            <a:fillRef idx="1">
+                              <a:schemeClr val="accent1"/>
+                            </a:fillRef>
+                            <a:effectRef idx="0">
+                              <a:schemeClr val="accent1"/>
+                            </a:effectRef>
+                            <a:fontRef idx="minor">
+                              <a:schemeClr val="lt1"/>
+                            </a:fontRef>
+                          </wps:style>
+                          <wps:bodyPr rot="0" spcFirstLastPara="0" vertOverflow="overflow" horzOverflow="overflow" vert="horz" wrap="square" lIns="91440" tIns="45720" rIns="91440" bIns="45720" numCol="1" spcCol="0" rtlCol="0" fromWordArt="0" anchor="ctr" anchorCtr="0" forceAA="0" compatLnSpc="1">
+                            <a:prstTxWarp prst="textNoShape">
+                              <a:avLst/>
+                            </a:prstTxWarp>
+                            <a:noAutofit/>
+                          </wps:bodyPr>
+                        </wps:wsp>
+                      </a:graphicData>
+                    </a:graphic>
+                    <wp14:sizeRelH relativeFrom="page">
+                      <wp14:pctWidth>40000</wp14:pctWidth>
+                    </wp14:sizeRelH>
+                    <wp14:sizeRelV relativeFrom="page">
+                      <wp14:pctHeight>70000</wp14:pctHeight>
+                    </wp14:sizeRelV>
+                  </wp:anchor>
+                </w:drawing>
+              </mc:Choice>
+              <mc:Fallback>
+                <w:pict>
+                  <v:rect w14:anchorId="376FB2F4" id="Rectangle 5" o:spid="_x0000_s1026" style="position:absolute;margin-left:0;margin-top:0;width:236.15pt;height:587.25pt;z-index:251659264;visibility:visible;mso-wrap-style:square;mso-width-percent:400;mso-height-percent:700;mso-left-percent:440;mso-top-percent:25;mso-wrap-distance-left:9pt;mso-wrap-distance-top:0;mso-wrap-distance-right:9pt;mso-wrap-distance-bottom:0;mso-position-horizontal-relative:page;mso-position-vertical-relative:page;mso-width-percent:400;mso-height-percent:700;mso-left-percent:440;mso-top-percent:25;mso-width-relative:page;mso-height-relative:page;v-text-anchor:middle" o:gfxdata="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" fillcolor="white [3212]" strokecolor="#737373 [1614]" strokeweight="1.25pt">
+                    <v:path arrowok="t"/>
+                    <w10:wrap anchorx="page" anchory="page"/>
+                  </v:rect>
+                </w:pict>
+              </mc:Fallback>
+            </mc:AlternateContent>
           </w:r>
           <w:r>
             <w:rPr>
               <w:noProof/>
             </w:rPr>
-            <w:pict w14:anchorId="1A61D987">
-              <v:rect id="Rectangle 263" o:spid="_x0000_s1028" style="position:absolute;margin-left:0;margin-top:0;width:226.45pt;height:9.35pt;z-index:251662336;visibility:visible;mso-wrap-style:square;mso-width-percent:370;mso-height-percent:0;mso-left-percent:455;mso-top-percent:690;mso-wrap-distance-left:9pt;mso-wrap-distance-top:0;mso-wrap-distance-right:9pt;mso-wrap-distance-bottom:0;mso-position-horizontal-relative:page;mso-position-vertical-relative:page;mso-width-percent:370;mso-height-percent:0;mso-left-percent:455;mso-top-percent:690;mso-width-relative:page;mso-height-relative:margin;v-text-anchor:middle" o:gfxdata="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" fillcolor="#156082 [3204]" stroked="f" strokeweight="1pt">
-                <w10:wrap anchorx="page" anchory="page"/>
-              </v:rect>
-            </w:pict>
+            <mc:AlternateContent>
+              <mc:Choice Requires="wps">
+                <w:drawing>
+                  <wp:anchor distT="0" distB="0" distL="114300" distR="114300" simplePos="0" relativeHeight="251662336" behindDoc="0" locked="0" layoutInCell="1" allowOverlap="1" wp14:anchorId="1A61D987" wp14:editId="66C6D9A4">
+                    <wp:simplePos x="0" y="0"/>
+                    <mc:AlternateContent>
+                      <mc:Choice Requires="wp14">
+                        <wp:positionH relativeFrom="page">
+                          <wp14:pctPosHOffset>45500</wp14:pctPosHOffset>
+                        </wp:positionH>
+                      </mc:Choice>
+                      <mc:Fallback>
+                        <wp:positionH relativeFrom="page">
+                          <wp:posOffset>3439795</wp:posOffset>
+                        </wp:positionH>
+                      </mc:Fallback>
+                    </mc:AlternateContent>
+                    <mc:AlternateContent>
+                      <mc:Choice Requires="wp14">
+                        <wp:positionV relativeFrom="page">
+                          <wp14:pctPosVOffset>69000</wp14:pctPosVOffset>
+                        </wp:positionV>
+                      </mc:Choice>
+                      <mc:Fallback>
+                        <wp:positionV relativeFrom="page">
+                          <wp:posOffset>7377430</wp:posOffset>
+                        </wp:positionV>
+                      </mc:Fallback>
+                    </mc:AlternateContent>
+                    <wp:extent cx="2796540" cy="118745"/>
+                    <wp:effectExtent l="0" t="0" r="0" b="0"/>
+                    <wp:wrapNone/>
+                    <wp:docPr id="1360086699" name="Rectangle 3"/>
+                    <wp:cNvGraphicFramePr>
+                      <a:graphicFrameLocks xmlns:a="http://schemas.openxmlformats.org/drawingml/2006/main"/>
+                    </wp:cNvGraphicFramePr>
+                    <a:graphic xmlns:a="http://schemas.openxmlformats.org/drawingml/2006/main">
+                      <a:graphicData uri="http://schemas.microsoft.com/office/word/2010/wordprocessingShape">
+                        <wps:wsp>
+                          <wps:cNvSpPr>
+                            <a:spLocks/>
+                          </wps:cNvSpPr>
+                          <wps:spPr>
+                            <a:xfrm>
+                              <a:off x="0" y="0"/>
+                              <a:ext cx="2796540" cy="118745"/>
+                            </a:xfrm>
+                            <a:prstGeom prst="rect">
+                              <a:avLst/>
+                            </a:prstGeom>
+                            <a:ln>
+                              <a:noFill/>
+                            </a:ln>
+                          </wps:spPr>
+                          <wps:style>
+                            <a:lnRef idx="2">
+                              <a:schemeClr val="accent1">
+                                <a:shade val="50000"/>
+                              </a:schemeClr>
+                            </a:lnRef>
+                            <a:fillRef idx="1">
+                              <a:schemeClr val="accent1"/>
+                            </a:fillRef>
+                            <a:effectRef idx="0">
+                              <a:schemeClr val="accent1"/>
+                            </a:effectRef>
+                            <a:fontRef idx="minor">
+                              <a:schemeClr val="lt1"/>
+                            </a:fontRef>
+                          </wps:style>
+                          <wps:bodyPr rot="0" spcFirstLastPara="0" vertOverflow="overflow" horzOverflow="overflow" vert="horz" wrap="square" lIns="91440" tIns="45720" rIns="91440" bIns="45720" numCol="1" spcCol="0" rtlCol="0" fromWordArt="0" anchor="ctr" anchorCtr="0" forceAA="0" compatLnSpc="1">
+                            <a:prstTxWarp prst="textNoShape">
+                              <a:avLst/>
+                            </a:prstTxWarp>
+                            <a:noAutofit/>
+                          </wps:bodyPr>
+                        </wps:wsp>
+                      </a:graphicData>
+                    </a:graphic>
+                    <wp14:sizeRelH relativeFrom="page">
+                      <wp14:pctWidth>37000</wp14:pctWidth>
+                    </wp14:sizeRelH>
+                    <wp14:sizeRelV relativeFrom="margin">
+                      <wp14:pctHeight>0</wp14:pctHeight>
+                    </wp14:sizeRelV>
+                  </wp:anchor>
+                </w:drawing>
+              </mc:Choice>
+              <mc:Fallback>
+                <w:pict>
+                  <v:rect w14:anchorId="42EBAA6A" id="Rectangle 3" o:spid="_x0000_s1026" style="position:absolute;margin-left:0;margin-top:0;width:220.2pt;height:9.35pt;z-index:251662336;visibility:visible;mso-wrap-style:square;mso-width-percent:370;mso-height-percent:0;mso-left-percent:455;mso-top-percent:690;mso-wrap-distance-left:9pt;mso-wrap-distance-top:0;mso-wrap-distance-right:9pt;mso-wrap-distance-bottom:0;mso-position-horizontal-relative:page;mso-position-vertical-relative:page;mso-width-percent:370;mso-height-percent:0;mso-left-percent:455;mso-top-percent:690;mso-width-relative:page;mso-height-relative:margin;v-text-anchor:middle" o:gfxdata="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" fillcolor="#156082 [3204]" stroked="f" strokeweight="1pt">
+                    <w10:wrap anchorx="page" anchory="page"/>
+                  </v:rect>
+                </w:pict>
+              </mc:Fallback>
+            </mc:AlternateContent>
           </w:r>
           <w:r>
             <w:rPr>
               <w:noProof/>
             </w:rPr>
-            <w:pict w14:anchorId="47F8ACBB">
-              <v:shape id="Text Box 265" o:spid="_x0000_s1027" type="#_x0000_t202" style="position:absolute;margin-left:0;margin-top:0;width:220.3pt;height:194.9pt;z-index:251661312;visibility:visible;mso-wrap-style:square;mso-width-percent:360;mso-height-percent:280;mso-left-percent:455;mso-top-percent:350;mso-wrap-distance-left:9pt;mso-wrap-distance-top:0;mso-wrap-distance-right:9pt;mso-wrap-distance-bottom:0;mso-position-horizontal-relative:page;mso-position-vertical-relative:page;mso-width-percent:360;mso-height-percent:280;mso-left-percent:455;mso-top-percent:350;mso-width-relative:page;mso-height-relative:page;v-text-anchor:top" o:gfxdata="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" filled="f" stroked="f" strokeweight=".5pt">
-                <v:textbox style="mso-fit-shape-to-text:t">
-                  <w:txbxContent>
-                    <w:sdt>
-                      <w:sdtPr>
-                        <w:rPr>
-                          <w:rFonts w:asciiTheme="majorHAnsi" w:eastAsiaTheme="majorEastAsia" w:hAnsiTheme="majorHAnsi" w:cstheme="majorBidi"/>
-                          <w:noProof/>
-                          <w:color w:val="156082" w:themeColor="accent1"/>
-                          <w:sz w:val="72"/>
-                          <w:szCs w:val="72"/>
-                        </w:rPr>
-                        <w:alias w:val="Title"/>
-                        <w:id w:val="-958338334"/>
-                        <w:dataBinding w:prefixMappings="xmlns:ns0='http://schemas.openxmlformats.org/package/2006/metadata/core-properties' xmlns:ns1='http://purl.org/dc/elements/1.1/'" w:xpath="/ns0:coreProperties[1]/ns1:title[1]" w:storeItemID="{6C3C8BC8-F283-45AE-878A-BAB7291924A1}"/>
-                        <w:text/>
-                      </w:sdtPr>
-                      <w:sdtContent>
-                        <w:p>
-                          <w:pPr>
-                            <w:spacing w:line="240" w:lineRule="auto"/>
-                            <w:rPr>
-                              <w:rFonts w:asciiTheme="majorHAnsi" w:eastAsiaTheme="majorEastAsia" w:hAnsiTheme="majorHAnsi" w:cstheme="majorBidi"/>
-                              <w:noProof/>
-                              <w:color w:val="156082" w:themeColor="accent1"/>
-                              <w:sz w:val="72"/>
-                              <w:szCs w:val="144"/>
-                            </w:rPr>
-                          </w:pPr>
-                          <w:r>
+            <mc:AlternateContent>
+              <mc:Choice Requires="wps">
+                <w:drawing>
+                  <wp:anchor distT="0" distB="0" distL="114300" distR="114300" simplePos="0" relativeHeight="251661312" behindDoc="0" locked="0" layoutInCell="1" allowOverlap="1" wp14:anchorId="47F8ACBB" wp14:editId="7446DEFD">
+                    <wp:simplePos x="0" y="0"/>
+                    <mc:AlternateContent>
+                      <mc:Choice Requires="wp14">
+                        <wp:positionH relativeFrom="page">
+                          <wp14:pctPosHOffset>45500</wp14:pctPosHOffset>
+                        </wp:positionH>
+                      </mc:Choice>
+                      <mc:Fallback>
+                        <wp:positionH relativeFrom="page">
+                          <wp:posOffset>3439795</wp:posOffset>
+                        </wp:positionH>
+                      </mc:Fallback>
+                    </mc:AlternateContent>
+                    <mc:AlternateContent>
+                      <mc:Choice Requires="wp14">
+                        <wp:positionV relativeFrom="page">
+                          <wp14:pctPosVOffset>35000</wp14:pctPosVOffset>
+                        </wp:positionV>
+                      </mc:Choice>
+                      <mc:Fallback>
+                        <wp:positionV relativeFrom="page">
+                          <wp:posOffset>3742055</wp:posOffset>
+                        </wp:positionV>
+                      </mc:Fallback>
+                    </mc:AlternateContent>
+                    <wp:extent cx="2719070" cy="2236470"/>
+                    <wp:effectExtent l="0" t="0" r="0" b="0"/>
+                    <wp:wrapSquare wrapText="bothSides"/>
+                    <wp:docPr id="346758093" name="Text Box 1"/>
+                    <wp:cNvGraphicFramePr>
+                      <a:graphicFrameLocks xmlns:a="http://schemas.openxmlformats.org/drawingml/2006/main"/>
+                    </wp:cNvGraphicFramePr>
+                    <a:graphic xmlns:a="http://schemas.openxmlformats.org/drawingml/2006/main">
+                      <a:graphicData uri="http://schemas.microsoft.com/office/word/2010/wordprocessingShape">
+                        <wps:wsp>
+                          <wps:cNvSpPr txBox="1">
+                            <a:spLocks/>
+                          </wps:cNvSpPr>
+                          <wps:spPr>
+                            <a:xfrm>
+                              <a:off x="0" y="0"/>
+                              <a:ext cx="2719070" cy="2236470"/>
+                            </a:xfrm>
+                            <a:prstGeom prst="rect">
+                              <a:avLst/>
+                            </a:prstGeom>
+                            <a:noFill/>
+                            <a:ln w="6350">
+                              <a:noFill/>
+                            </a:ln>
+                            <a:effectLst/>
+                          </wps:spPr>
+                          <wps:txbx>
+                            <w:txbxContent>
+                              <w:sdt>
+                                <w:sdtPr>
+                                  <w:rPr>
+                                    <w:rFonts w:asciiTheme="majorHAnsi" w:eastAsiaTheme="majorEastAsia" w:hAnsiTheme="majorHAnsi" w:cstheme="majorBidi"/>
+                                    <w:noProof/>
+                                    <w:color w:val="156082" w:themeColor="accent1"/>
+                                    <w:sz w:val="72"/>
+                                    <w:szCs w:val="72"/>
+                                  </w:rPr>
+                                  <w:alias w:val="Title"/>
+                                  <w:id w:val="-958338334"/>
+                                  <w:dataBinding w:prefixMappings="xmlns:ns0='http://schemas.openxmlformats.org/package/2006/metadata/core-properties' xmlns:ns1='http://purl.org/dc/elements/1.1/'" w:xpath="/ns0:coreProperties[1]/ns1:title[1]" w:storeItemID="{6C3C8BC8-F283-45AE-878A-BAB7291924A1}"/>
+                                  <w:text/>
+                                </w:sdtPr>
+                                <w:sdtContent>
+                                  <w:p>
+                                    <w:pPr>
+                                      <w:spacing w:line="240" w:lineRule="auto"/>
+                                      <w:rPr>
+                                        <w:rFonts w:asciiTheme="majorHAnsi" w:eastAsiaTheme="majorEastAsia" w:hAnsiTheme="majorHAnsi" w:cstheme="majorBidi"/>
+                                        <w:noProof/>
+                                        <w:color w:val="156082" w:themeColor="accent1"/>
+                                        <w:sz w:val="72"/>
+                                        <w:szCs w:val="144"/>
+                                      </w:rPr>
+                                    </w:pPr>
+                                    <w:r>
+                                      <w:rPr>
+                                        <w:rFonts w:asciiTheme="majorHAnsi" w:eastAsiaTheme="majorEastAsia" w:hAnsiTheme="majorHAnsi" w:cstheme="majorBidi"/>
+                                        <w:noProof/>
+                                        <w:color w:val="156082" w:themeColor="accent1"/>
+                                        <w:sz w:val="72"/>
+                                        <w:szCs w:val="72"/>
+                                      </w:rPr>
+                                      <w:t>A.D.A.P.T Process document</w:t>
+                                    </w:r>
+                                  </w:p>
+                                </w:sdtContent>
+                              </w:sdt>
+                              <w:sdt>
+                                <w:sdtPr>
+                                  <w:rPr>
+                                    <w:rFonts w:asciiTheme="majorHAnsi" w:eastAsiaTheme="majorEastAsia" w:hAnsiTheme="majorHAnsi" w:cstheme="majorBidi"/>
+                                    <w:noProof/>
+                                    <w:color w:val="0E2841" w:themeColor="text2"/>
+                                    <w:sz w:val="32"/>
+                                    <w:szCs w:val="32"/>
+                                  </w:rPr>
+                                  <w:alias w:val="Subtitle"/>
+                                  <w:id w:val="15524255"/>
+                                  <w:dataBinding w:prefixMappings="xmlns:ns0='http://schemas.openxmlformats.org/package/2006/metadata/core-properties' xmlns:ns1='http://purl.org/dc/elements/1.1/'" w:xpath="/ns0:coreProperties[1]/ns1:subject[1]" w:storeItemID="{6C3C8BC8-F283-45AE-878A-BAB7291924A1}"/>
+                                  <w:text/>
+                                </w:sdtPr>
+                                <w:sdtContent>
+                                  <w:p>
+                                    <w:pPr>
+                                      <w:rPr>
+                                        <w:rFonts w:asciiTheme="majorHAnsi" w:eastAsiaTheme="majorEastAsia" w:hAnsiTheme="majorHAnsi" w:cstheme="majorBidi"/>
+                                        <w:noProof/>
+                                        <w:color w:val="0E2841" w:themeColor="text2"/>
+                                        <w:sz w:val="32"/>
+                                        <w:szCs w:val="40"/>
+                                      </w:rPr>
+                                    </w:pPr>
+                                    <w:r>
+                                      <w:rPr>
+                                        <w:rFonts w:asciiTheme="majorHAnsi" w:eastAsiaTheme="majorEastAsia" w:hAnsiTheme="majorHAnsi" w:cstheme="majorBidi"/>
+                                        <w:noProof/>
+                                        <w:color w:val="0E2841" w:themeColor="text2"/>
+                                        <w:sz w:val="32"/>
+                                        <w:szCs w:val="32"/>
+                                      </w:rPr>
+                                      <w:t>ST10445966 POE Part 1</w:t>
+                                    </w:r>
+                                  </w:p>
+                                </w:sdtContent>
+                              </w:sdt>
+                            </w:txbxContent>
+                          </wps:txbx>
+                          <wps:bodyPr rot="0" spcFirstLastPara="0" vertOverflow="overflow" horzOverflow="overflow" vert="horz" wrap="square" lIns="91440" tIns="45720" rIns="91440" bIns="45720" numCol="1" spcCol="0" rtlCol="0" fromWordArt="0" anchor="t" anchorCtr="0" forceAA="0" compatLnSpc="1">
+                            <a:prstTxWarp prst="textNoShape">
+                              <a:avLst/>
+                            </a:prstTxWarp>
+                            <a:spAutoFit/>
+                          </wps:bodyPr>
+                        </wps:wsp>
+                      </a:graphicData>
+                    </a:graphic>
+                    <wp14:sizeRelH relativeFrom="page">
+                      <wp14:pctWidth>36000</wp14:pctWidth>
+                    </wp14:sizeRelH>
+                    <wp14:sizeRelV relativeFrom="page">
+                      <wp14:pctHeight>28000</wp14:pctHeight>
+                    </wp14:sizeRelV>
+                  </wp:anchor>
+                </w:drawing>
+              </mc:Choice>
+              <mc:Fallback>
+                <w:pict>
+                  <v:shape w14:anchorId="47F8ACBB" id="Text Box 1" o:spid="_x0000_s1029" type="#_x0000_t202" style="position:absolute;margin-left:0;margin-top:0;width:214.1pt;height:176.1pt;z-index:251661312;visibility:visible;mso-wrap-style:square;mso-width-percent:360;mso-height-percent:280;mso-left-percent:455;mso-top-percent:350;mso-wrap-distance-left:9pt;mso-wrap-distance-top:0;mso-wrap-distance-right:9pt;mso-wrap-distance-bottom:0;mso-position-horizontal-relative:page;mso-position-vertical-relative:page;mso-width-percent:360;mso-height-percent:280;mso-left-percent:455;mso-top-percent:350;mso-width-relative:page;mso-height-relative:page;v-text-anchor:top" o:gfxdata="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" filled="f" stroked="f" strokeweight=".5pt">
+                    <v:textbox style="mso-fit-shape-to-text:t">
+                      <w:txbxContent>
+                        <w:sdt>
+                          <w:sdtPr>
                             <w:rPr>
                               <w:rFonts w:asciiTheme="majorHAnsi" w:eastAsiaTheme="majorEastAsia" w:hAnsiTheme="majorHAnsi" w:cstheme="majorBidi"/>
                               <w:noProof/>
@@ -229,37 +928,38 @@
                               <w:sz w:val="72"/>
                               <w:szCs w:val="72"/>
                             </w:rPr>
-                            <w:t>A.D.A.P.T Process document</w:t>
-                          </w:r>
-                        </w:p>
-                      </w:sdtContent>
-                    </w:sdt>
-                    <w:sdt>
-                      <w:sdtPr>
-                        <w:rPr>
-                          <w:rFonts w:asciiTheme="majorHAnsi" w:eastAsiaTheme="majorEastAsia" w:hAnsiTheme="majorHAnsi" w:cstheme="majorBidi"/>
-                          <w:noProof/>
-                          <w:color w:val="0E2841" w:themeColor="text2"/>
-                          <w:sz w:val="32"/>
-                          <w:szCs w:val="32"/>
-                        </w:rPr>
-                        <w:alias w:val="Subtitle"/>
-                        <w:id w:val="15524255"/>
-                        <w:dataBinding w:prefixMappings="xmlns:ns0='http://schemas.openxmlformats.org/package/2006/metadata/core-properties' xmlns:ns1='http://purl.org/dc/elements/1.1/'" w:xpath="/ns0:coreProperties[1]/ns1:subject[1]" w:storeItemID="{6C3C8BC8-F283-45AE-878A-BAB7291924A1}"/>
-                        <w:text/>
-                      </w:sdtPr>
-                      <w:sdtContent>
-                        <w:p>
-                          <w:pPr>
-                            <w:rPr>
-                              <w:rFonts w:asciiTheme="majorHAnsi" w:eastAsiaTheme="majorEastAsia" w:hAnsiTheme="majorHAnsi" w:cstheme="majorBidi"/>
-                              <w:noProof/>
-                              <w:color w:val="0E2841" w:themeColor="text2"/>
-                              <w:sz w:val="32"/>
-                              <w:szCs w:val="40"/>
-                            </w:rPr>
-                          </w:pPr>
-                          <w:r>
+                            <w:alias w:val="Title"/>
+                            <w:id w:val="-958338334"/>
+                            <w:dataBinding w:prefixMappings="xmlns:ns0='http://schemas.openxmlformats.org/package/2006/metadata/core-properties' xmlns:ns1='http://purl.org/dc/elements/1.1/'" w:xpath="/ns0:coreProperties[1]/ns1:title[1]" w:storeItemID="{6C3C8BC8-F283-45AE-878A-BAB7291924A1}"/>
+                            <w:text/>
+                          </w:sdtPr>
+                          <w:sdtContent>
+                            <w:p>
+                              <w:pPr>
+                                <w:spacing w:line="240" w:lineRule="auto"/>
+                                <w:rPr>
+                                  <w:rFonts w:asciiTheme="majorHAnsi" w:eastAsiaTheme="majorEastAsia" w:hAnsiTheme="majorHAnsi" w:cstheme="majorBidi"/>
+                                  <w:noProof/>
+                                  <w:color w:val="156082" w:themeColor="accent1"/>
+                                  <w:sz w:val="72"/>
+                                  <w:szCs w:val="144"/>
+                                </w:rPr>
+                              </w:pPr>
+                              <w:r>
+                                <w:rPr>
+                                  <w:rFonts w:asciiTheme="majorHAnsi" w:eastAsiaTheme="majorEastAsia" w:hAnsiTheme="majorHAnsi" w:cstheme="majorBidi"/>
+                                  <w:noProof/>
+                                  <w:color w:val="156082" w:themeColor="accent1"/>
+                                  <w:sz w:val="72"/>
+                                  <w:szCs w:val="72"/>
+                                </w:rPr>
+                                <w:t>A.D.A.P.T Process document</w:t>
+                              </w:r>
+                            </w:p>
+                          </w:sdtContent>
+                        </w:sdt>
+                        <w:sdt>
+                          <w:sdtPr>
                             <w:rPr>
                               <w:rFonts w:asciiTheme="majorHAnsi" w:eastAsiaTheme="majorEastAsia" w:hAnsiTheme="majorHAnsi" w:cstheme="majorBidi"/>
                               <w:noProof/>
@@ -267,16 +967,42 @@
                               <w:sz w:val="32"/>
                               <w:szCs w:val="32"/>
                             </w:rPr>
-                            <w:t>ST10445966 POE Part 1</w:t>
-                          </w:r>
-                        </w:p>
-                      </w:sdtContent>
-                    </w:sdt>
-                  </w:txbxContent>
-                </v:textbox>
-                <w10:wrap type="square" anchorx="page" anchory="page"/>
-              </v:shape>
-            </w:pict>
+                            <w:alias w:val="Subtitle"/>
+                            <w:id w:val="15524255"/>
+                            <w:dataBinding w:prefixMappings="xmlns:ns0='http://schemas.openxmlformats.org/package/2006/metadata/core-properties' xmlns:ns1='http://purl.org/dc/elements/1.1/'" w:xpath="/ns0:coreProperties[1]/ns1:subject[1]" w:storeItemID="{6C3C8BC8-F283-45AE-878A-BAB7291924A1}"/>
+                            <w:text/>
+                          </w:sdtPr>
+                          <w:sdtContent>
+                            <w:p>
+                              <w:pPr>
+                                <w:rPr>
+                                  <w:rFonts w:asciiTheme="majorHAnsi" w:eastAsiaTheme="majorEastAsia" w:hAnsiTheme="majorHAnsi" w:cstheme="majorBidi"/>
+                                  <w:noProof/>
+                                  <w:color w:val="0E2841" w:themeColor="text2"/>
+                                  <w:sz w:val="32"/>
+                                  <w:szCs w:val="40"/>
+                                </w:rPr>
+                              </w:pPr>
+                              <w:r>
+                                <w:rPr>
+                                  <w:rFonts w:asciiTheme="majorHAnsi" w:eastAsiaTheme="majorEastAsia" w:hAnsiTheme="majorHAnsi" w:cstheme="majorBidi"/>
+                                  <w:noProof/>
+                                  <w:color w:val="0E2841" w:themeColor="text2"/>
+                                  <w:sz w:val="32"/>
+                                  <w:szCs w:val="32"/>
+                                </w:rPr>
+                                <w:t>ST10445966 POE Part 1</w:t>
+                              </w:r>
+                            </w:p>
+                          </w:sdtContent>
+                        </w:sdt>
+                      </w:txbxContent>
+                    </v:textbox>
+                    <w10:wrap type="square" anchorx="page" anchory="page"/>
+                  </v:shape>
+                </w:pict>
+              </mc:Fallback>
+            </mc:AlternateContent>
           </w:r>
         </w:p>
         <w:p>
@@ -603,23 +1329,7 @@
           <w:sz w:val="24"/>
           <w:szCs w:val="24"/>
         </w:rPr>
-        <w:t xml:space="preserve">Organization name: </w:t>
-      </w:r>
-      <w:proofErr w:type="spellStart"/>
-      <w:r>
-        <w:rPr>
-          <w:sz w:val="24"/>
-          <w:szCs w:val="24"/>
-        </w:rPr>
-        <w:t>Agisanang</w:t>
-      </w:r>
-      <w:proofErr w:type="spellEnd"/>
-      <w:r>
-        <w:rPr>
-          <w:sz w:val="24"/>
-          <w:szCs w:val="24"/>
-        </w:rPr>
-        <w:t xml:space="preserve"> Domestic Abuse Prevention &amp; Training</w:t>
+        <w:t>Organization name: Agisanang Domestic Abuse Prevention &amp; Training</w:t>
       </w:r>
     </w:p>
     <w:p>
@@ -786,62 +1496,30 @@
           <w:szCs w:val="24"/>
         </w:rPr>
         <w:lastRenderedPageBreak/>
-        <w:t xml:space="preserve">As an organization, we refuse to tolerate such a heinous act in the community, let alone the entire country. With this website, we will be able to reach out to people suffering from any domestic violence with just a press of a button. The button will set an alarm to the </w:t>
-      </w:r>
-      <w:proofErr w:type="spellStart"/>
-      <w:r>
-        <w:rPr>
-          <w:sz w:val="24"/>
-          <w:szCs w:val="24"/>
-        </w:rPr>
-        <w:t>head quarters</w:t>
-      </w:r>
-      <w:proofErr w:type="spellEnd"/>
-      <w:r>
-        <w:rPr>
-          <w:sz w:val="24"/>
-          <w:szCs w:val="24"/>
-        </w:rPr>
-        <w:t xml:space="preserve"> of the organization, sending us your location and we will come to the rescue. Not only that; you can also book a counselling session with social workers who will be there for you throughout your healing period in your local areas and booking self-defence sessions using the website. </w:t>
-      </w:r>
-    </w:p>
-    <w:p>
-      <w:pPr>
-        <w:rPr>
-          <w:sz w:val="24"/>
-          <w:szCs w:val="24"/>
-        </w:rPr>
-      </w:pPr>
-    </w:p>
-    <w:p>
-      <w:pPr>
-        <w:rPr>
-          <w:sz w:val="24"/>
-          <w:szCs w:val="24"/>
-        </w:rPr>
-      </w:pPr>
-      <w:r>
-        <w:rPr>
-          <w:sz w:val="24"/>
-          <w:szCs w:val="24"/>
-        </w:rPr>
-        <w:t xml:space="preserve">As said before, our goal is to save lives from domestic </w:t>
-      </w:r>
-      <w:proofErr w:type="gramStart"/>
-      <w:r>
-        <w:rPr>
-          <w:sz w:val="24"/>
-          <w:szCs w:val="24"/>
-        </w:rPr>
-        <w:t>violence, and</w:t>
-      </w:r>
-      <w:proofErr w:type="gramEnd"/>
-      <w:r>
-        <w:rPr>
-          <w:sz w:val="24"/>
-          <w:szCs w:val="24"/>
-        </w:rPr>
-        <w:t xml:space="preserve"> put smiles on the faces of victims. </w:t>
+        <w:t xml:space="preserve">As an organization, we refuse to tolerate such a heinous act in the community, let alone the entire country. With this website, we will be able to reach out to people suffering from any domestic violence with just a press of a button. The button will set an alarm to the head quarters of the organization, sending us your location and we will come to the rescue. Not only that; you can also book a counselling session with social workers who will be there for you throughout your healing period in your local areas and booking self-defence sessions using the website. </w:t>
+      </w:r>
+    </w:p>
+    <w:p>
+      <w:pPr>
+        <w:rPr>
+          <w:sz w:val="24"/>
+          <w:szCs w:val="24"/>
+        </w:rPr>
+      </w:pPr>
+    </w:p>
+    <w:p>
+      <w:pPr>
+        <w:rPr>
+          <w:sz w:val="24"/>
+          <w:szCs w:val="24"/>
+        </w:rPr>
+      </w:pPr>
+      <w:r>
+        <w:rPr>
+          <w:sz w:val="24"/>
+          <w:szCs w:val="24"/>
+        </w:rPr>
+        <w:t xml:space="preserve">As said before, our goal is to save lives from domestic violence, and put smiles on the faces of victims. </w:t>
       </w:r>
     </w:p>
     <w:p>
@@ -1252,7 +1930,6 @@
         </w:rPr>
         <w:tab/>
       </w:r>
-      <w:proofErr w:type="spellStart"/>
       <w:r>
         <w:rPr>
           <w:b/>
@@ -1260,28 +1937,27 @@
           <w:sz w:val="24"/>
           <w:szCs w:val="24"/>
         </w:rPr>
-        <w:t>Agisanang</w:t>
-      </w:r>
-      <w:proofErr w:type="spellEnd"/>
-      <w:r>
+        <w:t>Agisanang Domestic Abuse Prevention &amp; Training</w:t>
+      </w:r>
+    </w:p>
+    <w:p>
+      <w:pPr>
         <w:rPr>
           <w:b/>
           <w:bCs/>
           <w:sz w:val="24"/>
           <w:szCs w:val="24"/>
         </w:rPr>
-        <w:t xml:space="preserve"> Domestic Abuse Prevention &amp; Training</w:t>
-      </w:r>
-    </w:p>
-    <w:p>
-      <w:pPr>
+      </w:pPr>
+      <w:r>
         <w:rPr>
           <w:b/>
           <w:bCs/>
           <w:sz w:val="24"/>
           <w:szCs w:val="24"/>
         </w:rPr>
-      </w:pPr>
+        <w:tab/>
+      </w:r>
       <w:r>
         <w:rPr>
           <w:b/>
@@ -1291,17 +1967,7 @@
         </w:rPr>
         <w:tab/>
       </w:r>
-      <w:r>
-        <w:rPr>
-          <w:b/>
-          <w:bCs/>
-          <w:sz w:val="24"/>
-          <w:szCs w:val="24"/>
-        </w:rPr>
-        <w:tab/>
-      </w:r>
       <w:hyperlink r:id="rId13" w:history="1">
-        <w:proofErr w:type="spellStart"/>
         <w:r>
           <w:rPr>
             <w:rStyle w:val="Hyperlink"/>
@@ -1310,98 +1976,127 @@
             <w:sz w:val="24"/>
             <w:szCs w:val="24"/>
           </w:rPr>
-          <w:t>Agisanang</w:t>
+          <w:t>Agisanang Domestic Abuse Prevention and Training | Facebook</w:t>
         </w:r>
-        <w:proofErr w:type="spellEnd"/>
+      </w:hyperlink>
+    </w:p>
+    <w:p>
+      <w:pPr>
+        <w:rPr>
+          <w:sz w:val="24"/>
+          <w:szCs w:val="24"/>
+        </w:rPr>
+      </w:pPr>
+      <w:r>
+        <w:rPr>
+          <w:sz w:val="24"/>
+          <w:szCs w:val="24"/>
+        </w:rPr>
+        <w:t>Address:</w:t>
+      </w:r>
+      <w:r>
+        <w:rPr>
+          <w:sz w:val="24"/>
+          <w:szCs w:val="24"/>
+        </w:rPr>
+        <w:tab/>
+        <w:t>Oliver Tambo Community Centre,</w:t>
+      </w:r>
+    </w:p>
+    <w:p>
+      <w:pPr>
+        <w:ind w:left="720" w:firstLine="720"/>
+        <w:rPr>
+          <w:sz w:val="24"/>
+          <w:szCs w:val="24"/>
+        </w:rPr>
+      </w:pPr>
+      <w:r>
+        <w:rPr>
+          <w:sz w:val="24"/>
+          <w:szCs w:val="24"/>
+        </w:rPr>
+        <w:t>128 2nd Street,</w:t>
+      </w:r>
+    </w:p>
+    <w:p>
+      <w:pPr>
+        <w:ind w:left="720" w:firstLine="720"/>
+        <w:rPr>
+          <w:sz w:val="24"/>
+          <w:szCs w:val="24"/>
+        </w:rPr>
+      </w:pPr>
+      <w:r>
+        <w:rPr>
+          <w:sz w:val="24"/>
+          <w:szCs w:val="24"/>
+        </w:rPr>
+        <w:t>Wynberg, 2090</w:t>
+      </w:r>
+    </w:p>
+    <w:p>
+      <w:pPr>
+        <w:rPr>
+          <w:sz w:val="24"/>
+          <w:szCs w:val="24"/>
+        </w:rPr>
+      </w:pPr>
+      <w:r>
+        <w:rPr>
+          <w:sz w:val="24"/>
+          <w:szCs w:val="24"/>
+        </w:rPr>
+        <w:lastRenderedPageBreak/>
+        <w:t>Location</w:t>
+      </w:r>
+      <w:r>
+        <w:rPr>
+          <w:sz w:val="24"/>
+          <w:szCs w:val="24"/>
+        </w:rPr>
+        <w:tab/>
+        <w:t>Sandton, Gauteng, South Africa</w:t>
+      </w:r>
+    </w:p>
+    <w:p>
+      <w:pPr>
+        <w:rPr>
+          <w:sz w:val="24"/>
+          <w:szCs w:val="24"/>
+        </w:rPr>
+      </w:pPr>
+    </w:p>
+    <w:p>
+      <w:pPr>
+        <w:rPr>
+          <w:sz w:val="24"/>
+          <w:szCs w:val="24"/>
+        </w:rPr>
+      </w:pPr>
+      <w:r>
+        <w:rPr>
+          <w:sz w:val="24"/>
+          <w:szCs w:val="24"/>
+        </w:rPr>
+        <w:t xml:space="preserve">Find us at: </w:t>
+      </w:r>
+      <w:hyperlink r:id="rId14" w:history="1">
         <w:r>
           <w:rPr>
             <w:rStyle w:val="Hyperlink"/>
-            <w:b/>
-            <w:bCs/>
             <w:sz w:val="24"/>
             <w:szCs w:val="24"/>
           </w:rPr>
-          <w:t xml:space="preserve"> Domestic Abuse Prevention and Training | Facebook</w:t>
+          <w:t>ADAPT</w:t>
         </w:r>
       </w:hyperlink>
-    </w:p>
-    <w:p>
-      <w:pPr>
-        <w:rPr>
-          <w:sz w:val="24"/>
-          <w:szCs w:val="24"/>
-        </w:rPr>
-      </w:pPr>
-      <w:r>
-        <w:rPr>
-          <w:sz w:val="24"/>
-          <w:szCs w:val="24"/>
-        </w:rPr>
-        <w:t>Address:</w:t>
-      </w:r>
-      <w:r>
-        <w:rPr>
-          <w:sz w:val="24"/>
-          <w:szCs w:val="24"/>
-        </w:rPr>
-        <w:tab/>
-        <w:t>Oliver Tambo Community Centre,</w:t>
-      </w:r>
-    </w:p>
-    <w:p>
-      <w:pPr>
-        <w:ind w:left="720" w:firstLine="720"/>
-        <w:rPr>
-          <w:sz w:val="24"/>
-          <w:szCs w:val="24"/>
-        </w:rPr>
-      </w:pPr>
-      <w:r>
-        <w:rPr>
-          <w:sz w:val="24"/>
-          <w:szCs w:val="24"/>
-        </w:rPr>
-        <w:t>128 2nd Street,</w:t>
-      </w:r>
-    </w:p>
-    <w:p>
-      <w:pPr>
-        <w:ind w:left="720" w:firstLine="720"/>
-        <w:rPr>
-          <w:sz w:val="24"/>
-          <w:szCs w:val="24"/>
-        </w:rPr>
-      </w:pPr>
-      <w:r>
-        <w:rPr>
-          <w:sz w:val="24"/>
-          <w:szCs w:val="24"/>
-        </w:rPr>
-        <w:t>Wynberg, 2090</w:t>
-      </w:r>
-    </w:p>
-    <w:p>
-      <w:pPr>
-        <w:rPr>
-          <w:sz w:val="24"/>
-          <w:szCs w:val="24"/>
-        </w:rPr>
-      </w:pPr>
-      <w:r>
-        <w:rPr>
-          <w:sz w:val="24"/>
-          <w:szCs w:val="24"/>
-        </w:rPr>
-        <w:lastRenderedPageBreak/>
-        <w:t>Location</w:t>
-      </w:r>
-      <w:r>
-        <w:rPr>
-          <w:sz w:val="24"/>
-          <w:szCs w:val="24"/>
-        </w:rPr>
-        <w:tab/>
-        <w:t>Sandton, Gauteng, South Africa</w:t>
+      <w:r>
+        <w:rPr>
+          <w:sz w:val="24"/>
+          <w:szCs w:val="24"/>
+        </w:rPr>
+        <w:t xml:space="preserve"> !!!!!!!</w:t>
       </w:r>
       <w:r>
         <w:rPr>
@@ -1451,7 +2146,7 @@
         </w:rPr>
         <w:t xml:space="preserve">[Online]. Available at: </w:t>
       </w:r>
-      <w:hyperlink r:id="rId14" w:history="1">
+      <w:hyperlink r:id="rId15" w:history="1">
         <w:r>
           <w:rPr>
             <w:rStyle w:val="Hyperlink"/>
@@ -1476,40 +2171,21 @@
           <w:szCs w:val="24"/>
         </w:rPr>
       </w:pPr>
-      <w:proofErr w:type="spellStart"/>
-      <w:r>
-        <w:rPr>
-          <w:sz w:val="24"/>
-          <w:szCs w:val="24"/>
-        </w:rPr>
-        <w:t>Agisanang</w:t>
-      </w:r>
-      <w:proofErr w:type="spellEnd"/>
-      <w:r>
-        <w:rPr>
-          <w:sz w:val="24"/>
-          <w:szCs w:val="24"/>
-        </w:rPr>
-        <w:t xml:space="preserve"> domestic abuse prevention &amp; training. 2023. [Online]. Available at: </w:t>
-      </w:r>
-      <w:hyperlink r:id="rId15" w:history="1">
-        <w:proofErr w:type="spellStart"/>
+      <w:r>
+        <w:rPr>
+          <w:sz w:val="24"/>
+          <w:szCs w:val="24"/>
+        </w:rPr>
+        <w:t xml:space="preserve">Agisanang domestic abuse prevention &amp; training. 2023. [Online]. Available at: </w:t>
+      </w:r>
+      <w:hyperlink r:id="rId16" w:history="1">
         <w:r>
           <w:rPr>
             <w:rStyle w:val="Hyperlink"/>
             <w:sz w:val="24"/>
             <w:szCs w:val="24"/>
           </w:rPr>
-          <w:t>Agisanang</w:t>
-        </w:r>
-        <w:proofErr w:type="spellEnd"/>
-        <w:r>
-          <w:rPr>
-            <w:rStyle w:val="Hyperlink"/>
-            <w:sz w:val="24"/>
-            <w:szCs w:val="24"/>
-          </w:rPr>
-          <w:t xml:space="preserve"> Domestic Abuse Prevention and Training | Facebook</w:t>
+          <w:t>Agisanang Domestic Abuse Prevention and Training | Facebook</w:t>
         </w:r>
       </w:hyperlink>
       <w:r>
@@ -2636,7 +3312,6 @@
   <w:style w:type="character" w:default="1" w:styleId="DefaultParagraphFont">
     <w:name w:val="Default Paragraph Font"/>
     <w:uiPriority w:val="1"/>
-    <w:semiHidden/>
     <w:unhideWhenUsed/>
   </w:style>
   <w:style w:type="table" w:default="1" w:styleId="TableNormal">
@@ -2986,6 +3661,18 @@
       <w:u w:val="single"/>
     </w:rPr>
   </w:style>
+  <w:style w:type="character" w:styleId="UnresolvedMention">
+    <w:name w:val="Unresolved Mention"/>
+    <w:basedOn w:val="DefaultParagraphFont"/>
+    <w:uiPriority w:val="99"/>
+    <w:semiHidden/>
+    <w:unhideWhenUsed/>
+    <w:rsid w:val="008351CF"/>
+    <w:rPr>
+      <w:color w:val="605E5C"/>
+      <w:shd w:val="clear" w:color="auto" w:fill="E1DFDD"/>
+    </w:rPr>
+  </w:style>
 </w:styles>
 </file>
 

</xml_diff>